<commit_message>
Deliverable 1 (sending it in now)
</commit_message>
<xml_diff>
--- a/CIT340_Group3-Documentation.docx
+++ b/CIT340_Group3-Documentation.docx
@@ -117,7 +117,23 @@
           <w:sz w:val="24"/>
           <w:szCs w:val="24"/>
         </w:rPr>
-        <w:t>Rogue Bloodline puts the player on a quest where he must slay the Dire Lich to save the local town. The player is a part of hunter pact where if a hunter falls, another member, connected by blood, will take his place to complete his quest. The player starts in the “FellWoods”, a cursed forest that changes and turns at every corner from the Lich’s curse, and after the player clears the forest, the player can progress into the “Lich’s Crypt” where they can slay the Lich and end the hunt.</w:t>
+        <w:t>Rogue Bloodline puts the player on a quest where he must slay the Dire Lich to save the local town. The player is a part of hunter pact where if a hunter falls, another member, connected by blood, will take his place to complete his quest. The player starts in the “</w:t>
+      </w:r>
+      <w:r>
+        <w:rPr>
+          <w:rFonts w:ascii="Times New Roman" w:hAnsi="Times New Roman" w:cs="Times New Roman"/>
+          <w:sz w:val="24"/>
+          <w:szCs w:val="24"/>
+        </w:rPr>
+        <w:t>Fell Woods</w:t>
+      </w:r>
+      <w:r>
+        <w:rPr>
+          <w:rFonts w:ascii="Times New Roman" w:hAnsi="Times New Roman" w:cs="Times New Roman"/>
+          <w:sz w:val="24"/>
+          <w:szCs w:val="24"/>
+        </w:rPr>
+        <w:t>”, a cursed forest that changes and turns at every corner from the Lich’s curse, and after the player clears the forest, the player can progress into the “Lich’s Crypt” where they can slay the Lich and end the hunt.</w:t>
       </w:r>
     </w:p>
     <w:p>
@@ -136,7 +152,7 @@
           <w:sz w:val="24"/>
           <w:szCs w:val="24"/>
         </w:rPr>
-        <w:t>This game is inspired by the action gameplay of Contra, the themes of Castle Vania, and the general roguelike designs from games like Dead Cell or Binding of Isaac.</w:t>
+        <w:t>This game is inspired by the action gameplay of Contra, the themes of CastleVania, and the general roguelike designs from games like Dead Cell or Binding of Isaac.</w:t>
       </w:r>
     </w:p>
     <w:p>
@@ -188,6 +204,14 @@
         </w:rPr>
         <w:t>Risk/Reward balance in gameplay to push decisions from the player that impacts gameplay</w:t>
       </w:r>
+      <w:r>
+        <w:rPr>
+          <w:rFonts w:ascii="Times New Roman" w:hAnsi="Times New Roman" w:cs="Times New Roman"/>
+          <w:sz w:val="24"/>
+          <w:szCs w:val="24"/>
+        </w:rPr>
+        <w:t xml:space="preserve"> (Player can have many choices that alter gameplay, crossbows fire quicker and farther than a blunderbuss weapon, but the blunderbuss can hit multiple targets and is more powerful.)</w:t>
+      </w:r>
     </w:p>
     <w:p>
       <w:pPr>
@@ -211,6 +235,30 @@
         </w:rPr>
         <w:t>Randomized level layout from presets to allow for dynamic gameplay</w:t>
       </w:r>
+      <w:r>
+        <w:rPr>
+          <w:rFonts w:ascii="Times New Roman" w:hAnsi="Times New Roman" w:cs="Times New Roman"/>
+          <w:sz w:val="24"/>
+          <w:szCs w:val="24"/>
+        </w:rPr>
+        <w:t xml:space="preserve"> (set up presets like in Binding of </w:t>
+      </w:r>
+      <w:r>
+        <w:rPr>
+          <w:rFonts w:ascii="Times New Roman" w:hAnsi="Times New Roman" w:cs="Times New Roman"/>
+          <w:sz w:val="24"/>
+          <w:szCs w:val="24"/>
+        </w:rPr>
+        <w:t>Isaac</w:t>
+      </w:r>
+      <w:r>
+        <w:rPr>
+          <w:rFonts w:ascii="Times New Roman" w:hAnsi="Times New Roman" w:cs="Times New Roman"/>
+          <w:sz w:val="24"/>
+          <w:szCs w:val="24"/>
+        </w:rPr>
+        <w:t xml:space="preserve"> where similar rooms are encountered due to preset builds)</w:t>
+      </w:r>
     </w:p>
     <w:p>
       <w:pPr>
@@ -232,7 +280,16 @@
           <w:sz w:val="24"/>
           <w:szCs w:val="24"/>
         </w:rPr>
+        <w:lastRenderedPageBreak/>
         <w:t>Randomized enemy spawns in the areas of these maps</w:t>
+      </w:r>
+      <w:r>
+        <w:rPr>
+          <w:rFonts w:ascii="Times New Roman" w:hAnsi="Times New Roman" w:cs="Times New Roman"/>
+          <w:sz w:val="24"/>
+          <w:szCs w:val="24"/>
+        </w:rPr>
+        <w:t xml:space="preserve"> (at set locations and randomized chance of certain enemies to spawn)</w:t>
       </w:r>
     </w:p>
     <w:p>
@@ -278,7 +335,6 @@
           <w:sz w:val="24"/>
           <w:szCs w:val="24"/>
         </w:rPr>
-        <w:lastRenderedPageBreak/>
         <w:t>Various Hunting Tools that the player can use to have an advantage</w:t>
       </w:r>
       <w:r>
@@ -289,6 +345,14 @@
         </w:rPr>
         <w:t xml:space="preserve"> in the hunt</w:t>
       </w:r>
+      <w:r>
+        <w:rPr>
+          <w:rFonts w:ascii="Times New Roman" w:hAnsi="Times New Roman" w:cs="Times New Roman"/>
+          <w:sz w:val="24"/>
+          <w:szCs w:val="24"/>
+        </w:rPr>
+        <w:t>. Ex. Whip, Molotov, Cross weapon (thinking of CastleVania tools)</w:t>
+      </w:r>
     </w:p>
     <w:p>
       <w:pPr>
@@ -326,20 +390,121 @@
           <w:szCs w:val="24"/>
         </w:rPr>
         <w:t>Eric Adkins: Sprites and animations</w:t>
+      </w:r>
+      <w:r>
+        <w:rPr>
+          <w:rFonts w:ascii="Times New Roman" w:hAnsi="Times New Roman" w:cs="Times New Roman"/>
+          <w:sz w:val="24"/>
+          <w:szCs w:val="24"/>
+        </w:rPr>
+        <w:t xml:space="preserve"> </w:t>
+      </w:r>
+    </w:p>
+    <w:p>
+      <w:pPr>
+        <w:pStyle w:val="ListParagraph"/>
+        <w:spacing w:line="480" w:lineRule="auto"/>
+        <w:rPr>
+          <w:rFonts w:ascii="Times New Roman" w:hAnsi="Times New Roman" w:cs="Times New Roman"/>
+          <w:sz w:val="24"/>
+          <w:szCs w:val="24"/>
+        </w:rPr>
+      </w:pPr>
+      <w:r>
+        <w:rPr>
+          <w:rFonts w:ascii="Times New Roman" w:hAnsi="Times New Roman" w:cs="Times New Roman"/>
+          <w:sz w:val="24"/>
+          <w:szCs w:val="24"/>
+        </w:rPr>
+        <w:t>Andrew: Programming Character and boss actions</w:t>
+      </w:r>
+    </w:p>
+    <w:p>
+      <w:pPr>
+        <w:pStyle w:val="ListParagraph"/>
+        <w:spacing w:line="480" w:lineRule="auto"/>
+        <w:rPr>
+          <w:rFonts w:ascii="Times New Roman" w:hAnsi="Times New Roman" w:cs="Times New Roman"/>
+          <w:sz w:val="24"/>
+          <w:szCs w:val="24"/>
+        </w:rPr>
+      </w:pPr>
+      <w:r>
+        <w:rPr>
+          <w:rFonts w:ascii="Times New Roman" w:hAnsi="Times New Roman" w:cs="Times New Roman"/>
+          <w:sz w:val="24"/>
+          <w:szCs w:val="24"/>
+        </w:rPr>
+        <w:t>Zayne-Williams: Programming roguelike mechanics</w:t>
+      </w:r>
+    </w:p>
+    <w:p>
+      <w:pPr>
+        <w:pStyle w:val="ListParagraph"/>
+        <w:spacing w:line="480" w:lineRule="auto"/>
+        <w:rPr>
+          <w:rFonts w:ascii="Times New Roman" w:hAnsi="Times New Roman" w:cs="Times New Roman"/>
+          <w:sz w:val="24"/>
+          <w:szCs w:val="24"/>
+        </w:rPr>
+      </w:pPr>
+      <w:r>
+        <w:rPr>
+          <w:rFonts w:ascii="Times New Roman" w:hAnsi="Times New Roman" w:cs="Times New Roman"/>
+          <w:sz w:val="24"/>
+          <w:szCs w:val="24"/>
+        </w:rPr>
+        <w:t>Jon Lester: Level design and layout</w:t>
+      </w:r>
+    </w:p>
+    <w:p>
+      <w:pPr>
+        <w:pStyle w:val="ListParagraph"/>
+        <w:spacing w:line="480" w:lineRule="auto"/>
+        <w:rPr>
+          <w:rFonts w:ascii="Times New Roman" w:hAnsi="Times New Roman" w:cs="Times New Roman"/>
+          <w:sz w:val="24"/>
+          <w:szCs w:val="24"/>
+        </w:rPr>
+      </w:pPr>
+      <w:r>
+        <w:rPr>
+          <w:rFonts w:ascii="Times New Roman" w:hAnsi="Times New Roman" w:cs="Times New Roman"/>
+          <w:sz w:val="24"/>
+          <w:szCs w:val="24"/>
+        </w:rPr>
+        <w:t>Github</w:t>
       </w:r>
       <w:bookmarkStart w:id="0" w:name="_GoBack"/>
       <w:bookmarkEnd w:id="0"/>
-    </w:p>
-    <w:p>
-      <w:pPr>
-        <w:pStyle w:val="ListParagraph"/>
-        <w:spacing w:line="480" w:lineRule="auto"/>
-        <w:rPr>
-          <w:rFonts w:ascii="Times New Roman" w:hAnsi="Times New Roman" w:cs="Times New Roman"/>
-          <w:sz w:val="24"/>
-          <w:szCs w:val="24"/>
-        </w:rPr>
-      </w:pPr>
+      <w:r>
+        <w:rPr>
+          <w:rFonts w:ascii="Times New Roman" w:hAnsi="Times New Roman" w:cs="Times New Roman"/>
+          <w:sz w:val="24"/>
+          <w:szCs w:val="24"/>
+        </w:rPr>
+        <w:t xml:space="preserve"> link: </w:t>
+      </w:r>
+      <w:hyperlink r:id="rId5" w:history="1">
+        <w:r>
+          <w:rPr>
+            <w:rStyle w:val="Hyperlink"/>
+          </w:rPr>
+          <w:t>https://github.com/Ryuke</w:t>
+        </w:r>
+        <w:r>
+          <w:rPr>
+            <w:rStyle w:val="Hyperlink"/>
+          </w:rPr>
+          <w:t>K</w:t>
+        </w:r>
+        <w:r>
+          <w:rPr>
+            <w:rStyle w:val="Hyperlink"/>
+          </w:rPr>
+          <w:t>itsune/CIT340-GroupProject-Group3-BackRowSwing</w:t>
+        </w:r>
+      </w:hyperlink>
     </w:p>
     <w:p>
       <w:pPr>
@@ -930,6 +1095,30 @@
       <w:contextualSpacing/>
     </w:pPr>
   </w:style>
+  <w:style w:type="character" w:styleId="Hyperlink">
+    <w:name w:val="Hyperlink"/>
+    <w:basedOn w:val="DefaultParagraphFont"/>
+    <w:uiPriority w:val="99"/>
+    <w:semiHidden/>
+    <w:unhideWhenUsed/>
+    <w:rsid w:val="008D74CE"/>
+    <w:rPr>
+      <w:color w:val="0000FF"/>
+      <w:u w:val="single"/>
+    </w:rPr>
+  </w:style>
+  <w:style w:type="character" w:styleId="FollowedHyperlink">
+    <w:name w:val="FollowedHyperlink"/>
+    <w:basedOn w:val="DefaultParagraphFont"/>
+    <w:uiPriority w:val="99"/>
+    <w:semiHidden/>
+    <w:unhideWhenUsed/>
+    <w:rsid w:val="008D74CE"/>
+    <w:rPr>
+      <w:color w:val="954F72" w:themeColor="followedHyperlink"/>
+      <w:u w:val="single"/>
+    </w:rPr>
+  </w:style>
 </w:styles>
 </file>
 

</xml_diff>

<commit_message>
Added Whitebox prototype scene with what we have so far. Fixed Cam too
VCams will have to added individually with the trigger. Check My scene folder for prefabs and reference to settings.
</commit_message>
<xml_diff>
--- a/CIT340_Group3-Documentation.docx
+++ b/CIT340_Group3-Documentation.docx
@@ -228,23 +228,13 @@
         </w:rPr>
         <w:t>,</w:t>
       </w:r>
-      <w:bookmarkStart w:id="0" w:name="_GoBack"/>
-      <w:bookmarkEnd w:id="0"/>
-      <w:r>
-        <w:rPr>
-          <w:rFonts w:ascii="Times New Roman" w:hAnsi="Times New Roman" w:cs="Times New Roman"/>
-          <w:sz w:val="24"/>
-          <w:szCs w:val="24"/>
-        </w:rPr>
-        <w:t xml:space="preserve"> </w:t>
-      </w:r>
-      <w:r>
-        <w:rPr>
-          <w:rFonts w:ascii="Times New Roman" w:hAnsi="Times New Roman" w:cs="Times New Roman"/>
-          <w:sz w:val="24"/>
-          <w:szCs w:val="24"/>
-        </w:rPr>
-        <w:t>enemies spawn more aggressively based on the amount of money the player holds</w:t>
+      <w:r>
+        <w:rPr>
+          <w:rFonts w:ascii="Times New Roman" w:hAnsi="Times New Roman" w:cs="Times New Roman"/>
+          <w:sz w:val="24"/>
+          <w:szCs w:val="24"/>
+        </w:rPr>
+        <w:t xml:space="preserve"> enemies spawn more aggressively based on the amount of money the player holds</w:t>
       </w:r>
       <w:r>
         <w:rPr>
@@ -443,6 +433,208 @@
           <w:sz w:val="24"/>
           <w:szCs w:val="24"/>
         </w:rPr>
+        <w:t>To-Do</w:t>
+      </w:r>
+    </w:p>
+    <w:p>
+      <w:pPr>
+        <w:pStyle w:val="ListParagraph"/>
+        <w:numPr>
+          <w:ilvl w:val="0"/>
+          <w:numId w:val="1"/>
+        </w:numPr>
+        <w:spacing w:line="480" w:lineRule="auto"/>
+        <w:rPr>
+          <w:rFonts w:ascii="Times New Roman" w:hAnsi="Times New Roman" w:cs="Times New Roman"/>
+          <w:sz w:val="24"/>
+          <w:szCs w:val="24"/>
+        </w:rPr>
+      </w:pPr>
+      <w:r>
+        <w:rPr>
+          <w:rFonts w:ascii="Times New Roman" w:hAnsi="Times New Roman" w:cs="Times New Roman"/>
+          <w:sz w:val="24"/>
+          <w:szCs w:val="24"/>
+        </w:rPr>
+        <w:t xml:space="preserve">All above that has not been done yet, it does not seem out of scope of what we can do so far, but it won’t be a huge game either. </w:t>
+      </w:r>
+    </w:p>
+    <w:p>
+      <w:pPr>
+        <w:pStyle w:val="ListParagraph"/>
+        <w:numPr>
+          <w:ilvl w:val="0"/>
+          <w:numId w:val="1"/>
+        </w:numPr>
+        <w:spacing w:line="480" w:lineRule="auto"/>
+        <w:rPr>
+          <w:rFonts w:ascii="Times New Roman" w:hAnsi="Times New Roman" w:cs="Times New Roman"/>
+          <w:sz w:val="24"/>
+          <w:szCs w:val="24"/>
+        </w:rPr>
+      </w:pPr>
+      <w:r>
+        <w:rPr>
+          <w:rFonts w:ascii="Times New Roman" w:hAnsi="Times New Roman" w:cs="Times New Roman"/>
+          <w:sz w:val="24"/>
+          <w:szCs w:val="24"/>
+        </w:rPr>
+        <w:t>Fully implement a randomized dungeon layout for the areas.</w:t>
+      </w:r>
+    </w:p>
+    <w:p>
+      <w:pPr>
+        <w:pStyle w:val="ListParagraph"/>
+        <w:numPr>
+          <w:ilvl w:val="0"/>
+          <w:numId w:val="1"/>
+        </w:numPr>
+        <w:spacing w:line="480" w:lineRule="auto"/>
+        <w:rPr>
+          <w:rFonts w:ascii="Times New Roman" w:hAnsi="Times New Roman" w:cs="Times New Roman"/>
+          <w:sz w:val="24"/>
+          <w:szCs w:val="24"/>
+        </w:rPr>
+      </w:pPr>
+      <w:r>
+        <w:rPr>
+          <w:rFonts w:ascii="Times New Roman" w:hAnsi="Times New Roman" w:cs="Times New Roman"/>
+          <w:sz w:val="24"/>
+          <w:szCs w:val="24"/>
+        </w:rPr>
+        <w:t>Bloodline system: Roguelike randomness every start</w:t>
+      </w:r>
+    </w:p>
+    <w:p>
+      <w:pPr>
+        <w:pStyle w:val="ListParagraph"/>
+        <w:numPr>
+          <w:ilvl w:val="0"/>
+          <w:numId w:val="1"/>
+        </w:numPr>
+        <w:spacing w:line="480" w:lineRule="auto"/>
+        <w:rPr>
+          <w:rFonts w:ascii="Times New Roman" w:hAnsi="Times New Roman" w:cs="Times New Roman"/>
+          <w:sz w:val="24"/>
+          <w:szCs w:val="24"/>
+        </w:rPr>
+      </w:pPr>
+      <w:r>
+        <w:rPr>
+          <w:rFonts w:ascii="Times New Roman" w:hAnsi="Times New Roman" w:cs="Times New Roman"/>
+          <w:sz w:val="24"/>
+          <w:szCs w:val="24"/>
+        </w:rPr>
+        <w:t>Weapon variety: instead of having multiple tool choices for now, focus on just one useful thing the player can have</w:t>
+      </w:r>
+    </w:p>
+    <w:p>
+      <w:pPr>
+        <w:pStyle w:val="ListParagraph"/>
+        <w:numPr>
+          <w:ilvl w:val="0"/>
+          <w:numId w:val="1"/>
+        </w:numPr>
+        <w:spacing w:line="480" w:lineRule="auto"/>
+        <w:rPr>
+          <w:rFonts w:ascii="Times New Roman" w:hAnsi="Times New Roman" w:cs="Times New Roman"/>
+          <w:sz w:val="24"/>
+          <w:szCs w:val="24"/>
+        </w:rPr>
+      </w:pPr>
+      <w:r>
+        <w:rPr>
+          <w:rFonts w:ascii="Times New Roman" w:hAnsi="Times New Roman" w:cs="Times New Roman"/>
+          <w:sz w:val="24"/>
+          <w:szCs w:val="24"/>
+        </w:rPr>
+        <w:t>Sprites, animations, audio, fine detail work later on</w:t>
+      </w:r>
+    </w:p>
+    <w:p>
+      <w:pPr>
+        <w:pStyle w:val="ListParagraph"/>
+        <w:numPr>
+          <w:ilvl w:val="0"/>
+          <w:numId w:val="1"/>
+        </w:numPr>
+        <w:spacing w:line="480" w:lineRule="auto"/>
+        <w:rPr>
+          <w:rFonts w:ascii="Times New Roman" w:hAnsi="Times New Roman" w:cs="Times New Roman"/>
+          <w:sz w:val="24"/>
+          <w:szCs w:val="24"/>
+        </w:rPr>
+      </w:pPr>
+      <w:r>
+        <w:rPr>
+          <w:rFonts w:ascii="Times New Roman" w:hAnsi="Times New Roman" w:cs="Times New Roman"/>
+          <w:sz w:val="24"/>
+          <w:szCs w:val="24"/>
+        </w:rPr>
+        <w:t>Finalize risk and reward details with gear and shop implementation.</w:t>
+      </w:r>
+    </w:p>
+    <w:p>
+      <w:pPr>
+        <w:pStyle w:val="ListParagraph"/>
+        <w:numPr>
+          <w:ilvl w:val="0"/>
+          <w:numId w:val="1"/>
+        </w:numPr>
+        <w:spacing w:line="480" w:lineRule="auto"/>
+        <w:rPr>
+          <w:rFonts w:ascii="Times New Roman" w:hAnsi="Times New Roman" w:cs="Times New Roman"/>
+          <w:sz w:val="24"/>
+          <w:szCs w:val="24"/>
+        </w:rPr>
+      </w:pPr>
+      <w:r>
+        <w:rPr>
+          <w:rFonts w:ascii="Times New Roman" w:hAnsi="Times New Roman" w:cs="Times New Roman"/>
+          <w:sz w:val="24"/>
+          <w:szCs w:val="24"/>
+        </w:rPr>
+        <w:t>Set coroutine function as spawning enemies only when player is in the room they can spawn in. (check and spawn)</w:t>
+      </w:r>
+    </w:p>
+    <w:p>
+      <w:pPr>
+        <w:pStyle w:val="ListParagraph"/>
+        <w:spacing w:line="480" w:lineRule="auto"/>
+        <w:rPr>
+          <w:rFonts w:ascii="Times New Roman" w:hAnsi="Times New Roman" w:cs="Times New Roman"/>
+          <w:sz w:val="24"/>
+          <w:szCs w:val="24"/>
+        </w:rPr>
+      </w:pPr>
+    </w:p>
+    <w:p>
+      <w:pPr>
+        <w:spacing w:line="480" w:lineRule="auto"/>
+        <w:rPr>
+          <w:rFonts w:ascii="Times New Roman" w:hAnsi="Times New Roman" w:cs="Times New Roman"/>
+          <w:sz w:val="24"/>
+          <w:szCs w:val="24"/>
+        </w:rPr>
+      </w:pPr>
+    </w:p>
+    <w:p>
+      <w:pPr>
+        <w:pStyle w:val="ListParagraph"/>
+        <w:spacing w:line="480" w:lineRule="auto"/>
+        <w:rPr>
+          <w:rFonts w:ascii="Times New Roman" w:hAnsi="Times New Roman" w:cs="Times New Roman"/>
+          <w:sz w:val="24"/>
+          <w:szCs w:val="24"/>
+        </w:rPr>
+      </w:pPr>
+      <w:r>
+        <w:rPr>
+          <w:rFonts w:ascii="Times New Roman" w:hAnsi="Times New Roman" w:cs="Times New Roman"/>
+          <w:sz w:val="24"/>
+          <w:szCs w:val="24"/>
+        </w:rPr>
+        <w:lastRenderedPageBreak/>
         <w:t>Individual Focuses:</w:t>
       </w:r>
     </w:p>
@@ -543,9 +735,7 @@
         <w:pStyle w:val="ListParagraph"/>
         <w:spacing w:line="480" w:lineRule="auto"/>
         <w:rPr>
-          <w:rFonts w:ascii="Times New Roman" w:hAnsi="Times New Roman" w:cs="Times New Roman"/>
-          <w:sz w:val="24"/>
-          <w:szCs w:val="24"/>
+          <w:rStyle w:val="Hyperlink"/>
         </w:rPr>
       </w:pPr>
       <w:r>
@@ -564,6 +754,97 @@
           <w:t>https://github.com/RyukeKitsune/CIT340-GroupProject-Group3-BackRowSwing</w:t>
         </w:r>
       </w:hyperlink>
+    </w:p>
+    <w:p>
+      <w:pPr>
+        <w:pStyle w:val="ListParagraph"/>
+        <w:spacing w:line="480" w:lineRule="auto"/>
+        <w:rPr>
+          <w:rFonts w:ascii="Times New Roman" w:hAnsi="Times New Roman" w:cs="Times New Roman"/>
+          <w:sz w:val="24"/>
+          <w:szCs w:val="24"/>
+        </w:rPr>
+      </w:pPr>
+      <w:r>
+        <w:rPr>
+          <w:rFonts w:ascii="Times New Roman" w:hAnsi="Times New Roman" w:cs="Times New Roman"/>
+          <w:sz w:val="24"/>
+          <w:szCs w:val="24"/>
+        </w:rPr>
+        <w:t>Comments:</w:t>
+      </w:r>
+    </w:p>
+    <w:p>
+      <w:pPr>
+        <w:pStyle w:val="ListParagraph"/>
+        <w:spacing w:line="480" w:lineRule="auto"/>
+        <w:rPr>
+          <w:rFonts w:ascii="Times New Roman" w:hAnsi="Times New Roman" w:cs="Times New Roman"/>
+          <w:sz w:val="24"/>
+          <w:szCs w:val="24"/>
+        </w:rPr>
+      </w:pPr>
+      <w:r>
+        <w:rPr>
+          <w:rFonts w:ascii="Times New Roman" w:hAnsi="Times New Roman" w:cs="Times New Roman"/>
+          <w:sz w:val="24"/>
+          <w:szCs w:val="24"/>
+        </w:rPr>
+        <w:t xml:space="preserve">Our group seems very positive on what we can do, and productive when we can be. The </w:t>
+      </w:r>
+      <w:r>
+        <w:rPr>
+          <w:rFonts w:ascii="Times New Roman" w:hAnsi="Times New Roman" w:cs="Times New Roman"/>
+          <w:sz w:val="24"/>
+          <w:szCs w:val="24"/>
+        </w:rPr>
+        <w:t>Whitebox</w:t>
+      </w:r>
+      <w:r>
+        <w:rPr>
+          <w:rFonts w:ascii="Times New Roman" w:hAnsi="Times New Roman" w:cs="Times New Roman"/>
+          <w:sz w:val="24"/>
+          <w:szCs w:val="24"/>
+        </w:rPr>
+        <w:t xml:space="preserve"> is a very simple implementation of what the base mechanics will </w:t>
+      </w:r>
+      <w:r>
+        <w:rPr>
+          <w:rFonts w:ascii="Times New Roman" w:hAnsi="Times New Roman" w:cs="Times New Roman"/>
+          <w:sz w:val="24"/>
+          <w:szCs w:val="24"/>
+        </w:rPr>
+        <w:t>be but</w:t>
+      </w:r>
+      <w:r>
+        <w:rPr>
+          <w:rFonts w:ascii="Times New Roman" w:hAnsi="Times New Roman" w:cs="Times New Roman"/>
+          <w:sz w:val="24"/>
+          <w:szCs w:val="24"/>
+        </w:rPr>
+        <w:t xml:space="preserve"> needs the roguelike features added.</w:t>
+      </w:r>
+      <w:r>
+        <w:rPr>
+          <w:rFonts w:ascii="Times New Roman" w:hAnsi="Times New Roman" w:cs="Times New Roman"/>
+          <w:sz w:val="24"/>
+          <w:szCs w:val="24"/>
+        </w:rPr>
+        <w:t xml:space="preserve"> The gameplay is supposed to be more actionlike with contra-like aspects amongst it. Personally, I can say camera itself was a pain to implement but with a plugin and some programming. UI will be basic to not overstretch any one’s goals but the minimalistic HUD for the player will be good for the actionlike gameplay. – Eric Adkins</w:t>
+      </w:r>
+      <w:bookmarkStart w:id="0" w:name="_GoBack"/>
+      <w:bookmarkEnd w:id="0"/>
+    </w:p>
+    <w:p>
+      <w:pPr>
+        <w:pStyle w:val="ListParagraph"/>
+        <w:spacing w:line="480" w:lineRule="auto"/>
+        <w:rPr>
+          <w:rFonts w:ascii="Times New Roman" w:hAnsi="Times New Roman" w:cs="Times New Roman"/>
+          <w:sz w:val="24"/>
+          <w:szCs w:val="24"/>
+        </w:rPr>
+      </w:pPr>
     </w:p>
     <w:p>
       <w:pPr>

</xml_diff>